<commit_message>
some fixes to 12-3
</commit_message>
<xml_diff>
--- a/Lect12_3/lect12_3.docx
+++ b/Lect12_3/lect12_3.docx
@@ -29,7 +29,7 @@
                 <wp:positionV relativeFrom="paragraph">
                   <wp:posOffset>635</wp:posOffset>
                 </wp:positionV>
-                <wp:extent cx="7563485" cy="745490"/>
+                <wp:extent cx="7564120" cy="746125"/>
                 <wp:effectExtent l="0" t="0" r="0" b="0"/>
                 <wp:wrapSquare wrapText="bothSides"/>
                 <wp:docPr id="1" name="Прямоугольник 1"/>
@@ -40,7 +40,7 @@
                       <wps:spPr>
                         <a:xfrm>
                           <a:off x="0" y="0"/>
-                          <a:ext cx="7562880" cy="744840"/>
+                          <a:ext cx="7563600" cy="745560"/>
                         </a:xfrm>
                         <a:prstGeom prst="rect">
                           <a:avLst/>
@@ -67,7 +67,7 @@
           </mc:Choice>
           <mc:Fallback>
             <w:pict>
-              <v:rect id="shape_0" ID="Прямоугольник 1" fillcolor="white" stroked="f" style="position:absolute;margin-left:0pt;margin-top:0.05pt;width:595.45pt;height:58.6pt" wp14:anchorId="005E9B9D">
+              <v:rect id="shape_0" ID="Прямоугольник 1" fillcolor="white" stroked="f" style="position:absolute;margin-left:0pt;margin-top:0.05pt;width:595.5pt;height:58.65pt" wp14:anchorId="005E9B9D">
                 <w10:wrap type="none"/>
                 <v:fill o:detectmouseclick="t" type="solid" color2="black"/>
                 <v:stroke color="#3465a4" joinstyle="round" endcap="flat"/>
@@ -8202,7 +8202,14 @@
         </w:rPr>
       </w:pPr>
       <w:r>
-        <w:rPr/>
+        <w:rPr>
+          <w:rFonts w:cs="Times New Roman" w:ascii="Times New Roman" w:hAnsi="Times New Roman"/>
+          <w:b w:val="false"/>
+          <w:bCs w:val="false"/>
+          <w:sz w:val="28"/>
+          <w:szCs w:val="28"/>
+          <w:lang w:val="en-US"/>
+        </w:rPr>
       </w:r>
     </w:p>
     <w:p>
@@ -10666,7 +10673,14 @@
         </w:rPr>
       </w:pPr>
       <w:r>
-        <w:rPr/>
+        <w:rPr>
+          <w:rFonts w:cs="Calibri" w:cstheme="minorHAnsi" w:ascii="Calibri" w:hAnsi="Calibri"/>
+          <w:i w:val="false"/>
+          <w:iCs w:val="false"/>
+          <w:sz w:val="28"/>
+          <w:szCs w:val="28"/>
+          <w:lang w:val="en-US"/>
+        </w:rPr>
       </w:r>
     </w:p>
     <w:p>
@@ -10704,7 +10718,14 @@
         </w:rPr>
       </w:pPr>
       <w:r>
-        <w:rPr/>
+        <w:rPr>
+          <w:rFonts w:cs="Calibri" w:cstheme="minorHAnsi" w:ascii="Calibri" w:hAnsi="Calibri"/>
+          <w:i w:val="false"/>
+          <w:iCs w:val="false"/>
+          <w:sz w:val="28"/>
+          <w:szCs w:val="28"/>
+          <w:lang w:val="en-US"/>
+        </w:rPr>
       </w:r>
     </w:p>
     <w:p>
@@ -10997,7 +11018,14 @@
         </w:rPr>
       </w:pPr>
       <w:r>
-        <w:rPr/>
+        <w:rPr>
+          <w:rFonts w:cs="Calibri" w:cstheme="minorHAnsi" w:ascii="Calibri" w:hAnsi="Calibri"/>
+          <w:i w:val="false"/>
+          <w:iCs w:val="false"/>
+          <w:sz w:val="28"/>
+          <w:szCs w:val="28"/>
+          <w:lang w:val="en-US"/>
+        </w:rPr>
       </w:r>
     </w:p>
     <w:p>
@@ -11066,7 +11094,14 @@
         </w:rPr>
       </w:pPr>
       <w:r>
-        <w:rPr/>
+        <w:rPr>
+          <w:rFonts w:cs="Calibri" w:cstheme="minorHAnsi" w:ascii="Calibri" w:hAnsi="Calibri"/>
+          <w:i w:val="false"/>
+          <w:iCs w:val="false"/>
+          <w:sz w:val="28"/>
+          <w:szCs w:val="28"/>
+          <w:lang w:val="en-US"/>
+        </w:rPr>
       </w:r>
     </w:p>
     <w:p>
@@ -11178,7 +11213,14 @@
         </w:rPr>
       </w:pPr>
       <w:r>
-        <w:rPr/>
+        <w:rPr>
+          <w:rFonts w:cs="Calibri" w:cstheme="minorHAnsi" w:ascii="Calibri" w:hAnsi="Calibri"/>
+          <w:i w:val="false"/>
+          <w:iCs w:val="false"/>
+          <w:sz w:val="28"/>
+          <w:szCs w:val="28"/>
+          <w:lang w:val="en-US"/>
+        </w:rPr>
       </w:r>
     </w:p>
     <w:p>
@@ -11309,7 +11351,14 @@
         </w:rPr>
       </w:pPr>
       <w:r>
-        <w:rPr/>
+        <w:rPr>
+          <w:rFonts w:cs="Calibri" w:cstheme="minorHAnsi" w:ascii="Calibri" w:hAnsi="Calibri"/>
+          <w:i w:val="false"/>
+          <w:iCs w:val="false"/>
+          <w:sz w:val="28"/>
+          <w:szCs w:val="28"/>
+          <w:lang w:val="en-US"/>
+        </w:rPr>
       </w:r>
     </w:p>
     <w:p>
@@ -11409,7 +11458,14 @@
         </w:rPr>
       </w:pPr>
       <w:r>
-        <w:rPr/>
+        <w:rPr>
+          <w:rFonts w:cs="Calibri" w:cstheme="minorHAnsi" w:ascii="Calibri" w:hAnsi="Calibri"/>
+          <w:i w:val="false"/>
+          <w:iCs w:val="false"/>
+          <w:sz w:val="28"/>
+          <w:szCs w:val="28"/>
+          <w:lang w:val="en-US"/>
+        </w:rPr>
       </w:r>
     </w:p>
     <w:p>
@@ -11571,7 +11627,14 @@
         </w:rPr>
       </w:pPr>
       <w:r>
-        <w:rPr/>
+        <w:rPr>
+          <w:rFonts w:cs="Calibri" w:cstheme="minorHAnsi" w:ascii="Calibri" w:hAnsi="Calibri"/>
+          <w:i w:val="false"/>
+          <w:iCs w:val="false"/>
+          <w:sz w:val="28"/>
+          <w:szCs w:val="28"/>
+          <w:lang w:val="en-US"/>
+        </w:rPr>
       </w:r>
     </w:p>
     <w:p>
@@ -11640,27 +11703,22 @@
         </w:rPr>
       </w:pPr>
       <w:r>
-        <w:rPr/>
-      </w:r>
-    </w:p>
-    <w:p>
-      <w:pPr>
-        <w:pStyle w:val="Style31"/>
-        <w:jc w:val="both"/>
-        <w:rPr/>
-      </w:pPr>
-      <w:r>
-        <w:rPr>
-          <w:rStyle w:val="Style13"/>
-          <w:rFonts w:cs="Calibri" w:ascii="Calibri" w:hAnsi="Calibri" w:asciiTheme="minorHAnsi" w:cstheme="minorHAnsi" w:hAnsiTheme="minorHAnsi"/>
+        <w:rPr>
+          <w:rFonts w:cs="Calibri" w:cstheme="minorHAnsi" w:ascii="Calibri" w:hAnsi="Calibri"/>
           <w:i w:val="false"/>
           <w:iCs w:val="false"/>
           <w:sz w:val="28"/>
           <w:szCs w:val="28"/>
           <w:lang w:val="en-US"/>
         </w:rPr>
-        <w:t xml:space="preserve">   </w:t>
-      </w:r>
+      </w:r>
+    </w:p>
+    <w:p>
+      <w:pPr>
+        <w:pStyle w:val="Style31"/>
+        <w:jc w:val="both"/>
+        <w:rPr/>
+      </w:pPr>
       <w:r>
         <w:rPr>
           <w:rStyle w:val="Style13"/>
@@ -11671,15 +11729,8 @@
           <w:szCs w:val="28"/>
           <w:lang w:val="en-US"/>
         </w:rPr>
-        <w:t>printIntVector(myvector.begin(), myvector.end());</w:t>
-      </w:r>
-    </w:p>
-    <w:p>
-      <w:pPr>
-        <w:pStyle w:val="Style31"/>
-        <w:jc w:val="both"/>
-        <w:rPr/>
-      </w:pPr>
+        <w:t xml:space="preserve">   </w:t>
+      </w:r>
       <w:r>
         <w:rPr>
           <w:rStyle w:val="Style13"/>
@@ -11690,7 +11741,7 @@
           <w:szCs w:val="28"/>
           <w:lang w:val="en-US"/>
         </w:rPr>
-        <w:t>}</w:t>
+        <w:t>printIntVector(myvector.begin(), myvector.end());</w:t>
       </w:r>
     </w:p>
     <w:p>
@@ -11709,7 +11760,7 @@
           <w:szCs w:val="28"/>
           <w:lang w:val="en-US"/>
         </w:rPr>
-        <w:t>Результат:</w:t>
+        <w:t>}</w:t>
       </w:r>
     </w:p>
     <w:p>
@@ -11728,7 +11779,7 @@
           <w:szCs w:val="28"/>
           <w:lang w:val="en-US"/>
         </w:rPr>
-        <w:t xml:space="preserve">the range contains:3, 5, 6, 7, 9, </w:t>
+        <w:t>Результат:</w:t>
       </w:r>
     </w:p>
     <w:p>
@@ -11747,7 +11798,7 @@
           <w:szCs w:val="28"/>
           <w:lang w:val="en-US"/>
         </w:rPr>
-        <w:t xml:space="preserve">the range contains:10, 30, 30, 10, 10, </w:t>
+        <w:t xml:space="preserve">the range contains:3, 5, 6, 7, 9, </w:t>
       </w:r>
     </w:p>
     <w:p>
@@ -11766,6 +11817,25 @@
           <w:szCs w:val="28"/>
           <w:lang w:val="en-US"/>
         </w:rPr>
+        <w:t xml:space="preserve">the range contains:10, 30, 30, 10, 10, </w:t>
+      </w:r>
+    </w:p>
+    <w:p>
+      <w:pPr>
+        <w:pStyle w:val="Style31"/>
+        <w:jc w:val="both"/>
+        <w:rPr/>
+      </w:pPr>
+      <w:r>
+        <w:rPr>
+          <w:rStyle w:val="Style13"/>
+          <w:rFonts w:cs="Calibri" w:ascii="Calibri" w:hAnsi="Calibri" w:asciiTheme="minorHAnsi" w:cstheme="minorHAnsi" w:hAnsiTheme="minorHAnsi"/>
+          <w:i w:val="false"/>
+          <w:iCs w:val="false"/>
+          <w:sz w:val="28"/>
+          <w:szCs w:val="28"/>
+          <w:lang w:val="en-US"/>
+        </w:rPr>
         <w:t>the range contains:</w:t>
       </w:r>
       <w:bookmarkStart w:id="1" w:name="__DdeLink__3038_144309735"/>
@@ -11846,7 +11916,7 @@
         <w:jc w:val="both"/>
         <w:rPr>
           <w:rStyle w:val="Style13"/>
-          <w:rFonts w:asciiTheme="minorHAnsi" w:cstheme="minorHAnsi" w:hAnsiTheme="minorHAnsi"/>
+          <w:rFonts w:ascii="Calibri" w:hAnsi="Calibri" w:cs="Calibri" w:asciiTheme="minorHAnsi" w:cstheme="minorHAnsi" w:hAnsiTheme="minorHAnsi"/>
           <w:i w:val="false"/>
           <w:i w:val="false"/>
           <w:iCs w:val="false"/>
@@ -11857,7 +11927,9 @@
       </w:pPr>
       <w:r>
         <w:rPr>
-          <w:rFonts w:cs="Times New Roman" w:ascii="Times New Roman" w:hAnsi="Times New Roman"/>
+          <w:rFonts w:cs="Calibri" w:cstheme="minorHAnsi" w:ascii="Calibri" w:hAnsi="Calibri"/>
+          <w:i w:val="false"/>
+          <w:iCs w:val="false"/>
           <w:sz w:val="28"/>
           <w:szCs w:val="28"/>
           <w:lang w:val="uk-UA"/>
@@ -32610,7 +32682,7 @@
           <w:rFonts w:cs="Times New Roman" w:ascii="Times New Roman" w:hAnsi="Times New Roman"/>
           <w:b w:val="false"/>
           <w:bCs w:val="false"/>
-          <w:position w:val="-2"/>
+          <w:position w:val="-1"/>
           <w:sz w:val="28"/>
           <w:szCs w:val="28"/>
           <w:lang w:val="uk-UA"/>
@@ -32635,7 +32707,7 @@
           <w:rFonts w:cs="Times New Roman" w:ascii="Times New Roman" w:hAnsi="Times New Roman"/>
           <w:b w:val="false"/>
           <w:bCs w:val="false"/>
-          <w:position w:val="-2"/>
+          <w:position w:val="-1"/>
           <w:sz w:val="28"/>
           <w:szCs w:val="28"/>
           <w:lang w:val="uk-UA"/>
@@ -32689,7 +32761,7 @@
           <w:rFonts w:cs="Times New Roman" w:ascii="Times New Roman" w:hAnsi="Times New Roman"/>
           <w:b w:val="false"/>
           <w:bCs w:val="false"/>
-          <w:position w:val="-2"/>
+          <w:position w:val="-1"/>
           <w:sz w:val="28"/>
           <w:szCs w:val="28"/>
           <w:lang w:val="uk-UA"/>
@@ -32714,7 +32786,7 @@
           <w:rFonts w:cs="Times New Roman" w:ascii="Times New Roman" w:hAnsi="Times New Roman"/>
           <w:b w:val="false"/>
           <w:bCs w:val="false"/>
-          <w:position w:val="-2"/>
+          <w:position w:val="-1"/>
           <w:sz w:val="28"/>
           <w:szCs w:val="28"/>
           <w:lang w:val="uk-UA"/>
@@ -32739,7 +32811,7 @@
           <w:rFonts w:cs="Times New Roman" w:ascii="Times New Roman" w:hAnsi="Times New Roman"/>
           <w:b w:val="false"/>
           <w:bCs w:val="false"/>
-          <w:position w:val="-2"/>
+          <w:position w:val="-1"/>
           <w:sz w:val="28"/>
           <w:szCs w:val="28"/>
           <w:lang w:val="uk-UA"/>
@@ -32793,7 +32865,7 @@
           <w:rFonts w:cs="Times New Roman" w:ascii="Times New Roman" w:hAnsi="Times New Roman"/>
           <w:b w:val="false"/>
           <w:bCs w:val="false"/>
-          <w:position w:val="-2"/>
+          <w:position w:val="-1"/>
           <w:sz w:val="28"/>
           <w:szCs w:val="28"/>
           <w:lang w:val="uk-UA"/>
@@ -32818,7 +32890,7 @@
           <w:rFonts w:cs="Times New Roman" w:ascii="Times New Roman" w:hAnsi="Times New Roman"/>
           <w:b w:val="false"/>
           <w:bCs w:val="false"/>
-          <w:position w:val="-2"/>
+          <w:position w:val="-1"/>
           <w:sz w:val="28"/>
           <w:szCs w:val="28"/>
           <w:lang w:val="uk-UA"/>
@@ -32843,7 +32915,7 @@
           <w:rFonts w:cs="Times New Roman" w:ascii="Times New Roman" w:hAnsi="Times New Roman"/>
           <w:b w:val="false"/>
           <w:bCs w:val="false"/>
-          <w:position w:val="-2"/>
+          <w:position w:val="-1"/>
           <w:sz w:val="28"/>
           <w:szCs w:val="28"/>
           <w:lang w:val="uk-UA"/>
@@ -32897,7 +32969,7 @@
           <w:rFonts w:cs="Times New Roman" w:ascii="Times New Roman" w:hAnsi="Times New Roman"/>
           <w:b w:val="false"/>
           <w:bCs w:val="false"/>
-          <w:position w:val="-2"/>
+          <w:position w:val="-1"/>
           <w:sz w:val="28"/>
           <w:szCs w:val="28"/>
           <w:lang w:val="uk-UA"/>
@@ -32922,7 +32994,7 @@
           <w:rFonts w:cs="Times New Roman" w:ascii="Times New Roman" w:hAnsi="Times New Roman"/>
           <w:b w:val="false"/>
           <w:bCs w:val="false"/>
-          <w:position w:val="-2"/>
+          <w:position w:val="-1"/>
           <w:sz w:val="28"/>
           <w:szCs w:val="28"/>
           <w:lang w:val="uk-UA"/>
@@ -32947,7 +33019,7 @@
           <w:rFonts w:cs="Times New Roman" w:ascii="Times New Roman" w:hAnsi="Times New Roman"/>
           <w:b w:val="false"/>
           <w:bCs w:val="false"/>
-          <w:position w:val="-2"/>
+          <w:position w:val="-1"/>
           <w:sz w:val="28"/>
           <w:szCs w:val="28"/>
           <w:lang w:val="uk-UA"/>
@@ -33000,7 +33072,7 @@
           <w:rFonts w:cs="Times New Roman" w:ascii="Times New Roman" w:hAnsi="Times New Roman"/>
           <w:b w:val="false"/>
           <w:bCs w:val="false"/>
-          <w:position w:val="-2"/>
+          <w:position w:val="-1"/>
           <w:sz w:val="28"/>
           <w:szCs w:val="28"/>
           <w:lang w:val="uk-UA"/>
@@ -33025,7 +33097,7 @@
           <w:rFonts w:cs="Times New Roman" w:ascii="Times New Roman" w:hAnsi="Times New Roman"/>
           <w:b w:val="false"/>
           <w:bCs w:val="false"/>
-          <w:position w:val="-2"/>
+          <w:position w:val="-1"/>
           <w:sz w:val="28"/>
           <w:szCs w:val="28"/>
           <w:lang w:val="uk-UA"/>
@@ -33050,7 +33122,7 @@
           <w:rFonts w:cs="Times New Roman" w:ascii="Times New Roman" w:hAnsi="Times New Roman"/>
           <w:b w:val="false"/>
           <w:bCs w:val="false"/>
-          <w:position w:val="-2"/>
+          <w:position w:val="-1"/>
           <w:sz w:val="28"/>
           <w:szCs w:val="28"/>
           <w:lang w:val="uk-UA"/>
@@ -33482,7 +33554,7 @@
         <w:rPr>
           <w:rStyle w:val="Style13"/>
           <w:rFonts w:cs="Times New Roman" w:ascii="Times New Roman" w:hAnsi="Times New Roman"/>
-          <w:position w:val="-3"/>
+          <w:position w:val="-2"/>
           <w:sz w:val="28"/>
           <w:szCs w:val="28"/>
           <w:lang w:val="uk-UA"/>
@@ -33503,7 +33575,7 @@
         <w:rPr>
           <w:rStyle w:val="Style13"/>
           <w:rFonts w:cs="Times New Roman" w:ascii="Times New Roman" w:hAnsi="Times New Roman"/>
-          <w:position w:val="-3"/>
+          <w:position w:val="-2"/>
           <w:sz w:val="28"/>
           <w:szCs w:val="28"/>
           <w:lang w:val="uk-UA"/>
@@ -33547,7 +33619,7 @@
         <w:rPr>
           <w:rStyle w:val="Style13"/>
           <w:rFonts w:cs="Times New Roman" w:ascii="Times New Roman" w:hAnsi="Times New Roman"/>
-          <w:position w:val="-3"/>
+          <w:position w:val="-2"/>
           <w:sz w:val="28"/>
           <w:szCs w:val="28"/>
           <w:lang w:val="uk-UA"/>
@@ -33568,7 +33640,7 @@
         <w:rPr>
           <w:rStyle w:val="Style13"/>
           <w:rFonts w:cs="Times New Roman" w:ascii="Times New Roman" w:hAnsi="Times New Roman"/>
-          <w:position w:val="-3"/>
+          <w:position w:val="-2"/>
           <w:sz w:val="28"/>
           <w:szCs w:val="28"/>
           <w:lang w:val="uk-UA"/>
@@ -33589,7 +33661,7 @@
         <w:rPr>
           <w:rStyle w:val="Style13"/>
           <w:rFonts w:cs="Times New Roman" w:ascii="Times New Roman" w:hAnsi="Times New Roman"/>
-          <w:position w:val="-3"/>
+          <w:position w:val="-2"/>
           <w:sz w:val="28"/>
           <w:szCs w:val="28"/>
           <w:lang w:val="uk-UA"/>
@@ -33633,7 +33705,7 @@
         <w:rPr>
           <w:rStyle w:val="Style13"/>
           <w:rFonts w:cs="Times New Roman" w:ascii="Times New Roman" w:hAnsi="Times New Roman"/>
-          <w:position w:val="-3"/>
+          <w:position w:val="-2"/>
           <w:sz w:val="28"/>
           <w:szCs w:val="28"/>
           <w:lang w:val="uk-UA"/>
@@ -33654,7 +33726,7 @@
         <w:rPr>
           <w:rStyle w:val="Style13"/>
           <w:rFonts w:cs="Times New Roman" w:ascii="Times New Roman" w:hAnsi="Times New Roman"/>
-          <w:position w:val="-3"/>
+          <w:position w:val="-2"/>
           <w:sz w:val="28"/>
           <w:szCs w:val="28"/>
           <w:lang w:val="uk-UA"/>
@@ -33675,7 +33747,7 @@
         <w:rPr>
           <w:rStyle w:val="Style13"/>
           <w:rFonts w:cs="Times New Roman" w:ascii="Times New Roman" w:hAnsi="Times New Roman"/>
-          <w:position w:val="-3"/>
+          <w:position w:val="-2"/>
           <w:sz w:val="28"/>
           <w:szCs w:val="28"/>
           <w:lang w:val="uk-UA"/>
@@ -33696,7 +33768,7 @@
         <w:rPr>
           <w:rStyle w:val="Style13"/>
           <w:rFonts w:cs="Times New Roman" w:ascii="Times New Roman" w:hAnsi="Times New Roman"/>
-          <w:position w:val="-3"/>
+          <w:position w:val="-2"/>
           <w:sz w:val="28"/>
           <w:szCs w:val="28"/>
           <w:lang w:val="uk-UA"/>
@@ -33740,7 +33812,7 @@
         <w:rPr>
           <w:rStyle w:val="Style13"/>
           <w:rFonts w:cs="Times New Roman" w:ascii="Times New Roman" w:hAnsi="Times New Roman"/>
-          <w:position w:val="-3"/>
+          <w:position w:val="-2"/>
           <w:sz w:val="28"/>
           <w:szCs w:val="28"/>
           <w:lang w:val="uk-UA"/>
@@ -33761,7 +33833,7 @@
         <w:rPr>
           <w:rStyle w:val="Style13"/>
           <w:rFonts w:cs="Times New Roman" w:ascii="Times New Roman" w:hAnsi="Times New Roman"/>
-          <w:position w:val="-3"/>
+          <w:position w:val="-2"/>
           <w:sz w:val="28"/>
           <w:szCs w:val="28"/>
           <w:lang w:val="uk-UA"/>
@@ -33782,7 +33854,7 @@
         <w:rPr>
           <w:rStyle w:val="Style13"/>
           <w:rFonts w:cs="Times New Roman" w:ascii="Times New Roman" w:hAnsi="Times New Roman"/>
-          <w:position w:val="-3"/>
+          <w:position w:val="-2"/>
           <w:sz w:val="28"/>
           <w:szCs w:val="28"/>
           <w:lang w:val="uk-UA"/>
@@ -33803,7 +33875,7 @@
         <w:rPr>
           <w:rStyle w:val="Style13"/>
           <w:rFonts w:cs="Times New Roman" w:ascii="Times New Roman" w:hAnsi="Times New Roman"/>
-          <w:position w:val="-3"/>
+          <w:position w:val="-2"/>
           <w:sz w:val="28"/>
           <w:szCs w:val="28"/>
           <w:lang w:val="uk-UA"/>
@@ -33824,7 +33896,7 @@
         <w:rPr>
           <w:rStyle w:val="Style13"/>
           <w:rFonts w:cs="Times New Roman" w:ascii="Times New Roman" w:hAnsi="Times New Roman"/>
-          <w:position w:val="-3"/>
+          <w:position w:val="-2"/>
           <w:sz w:val="28"/>
           <w:szCs w:val="28"/>
           <w:lang w:val="uk-UA"/>
@@ -33867,7 +33939,7 @@
         <w:rPr>
           <w:rStyle w:val="Style13"/>
           <w:rFonts w:cs="Times New Roman" w:ascii="Times New Roman" w:hAnsi="Times New Roman"/>
-          <w:position w:val="-3"/>
+          <w:position w:val="-2"/>
           <w:sz w:val="28"/>
           <w:szCs w:val="28"/>
           <w:lang w:val="uk-UA"/>
@@ -33888,7 +33960,7 @@
         <w:rPr>
           <w:rStyle w:val="Style13"/>
           <w:rFonts w:cs="Times New Roman" w:ascii="Times New Roman" w:hAnsi="Times New Roman"/>
-          <w:position w:val="-3"/>
+          <w:position w:val="-2"/>
           <w:sz w:val="28"/>
           <w:szCs w:val="28"/>
           <w:lang w:val="uk-UA"/>
@@ -33909,7 +33981,7 @@
         <w:rPr>
           <w:rStyle w:val="Style13"/>
           <w:rFonts w:cs="Times New Roman" w:ascii="Times New Roman" w:hAnsi="Times New Roman"/>
-          <w:position w:val="-3"/>
+          <w:position w:val="-2"/>
           <w:sz w:val="28"/>
           <w:szCs w:val="28"/>
           <w:lang w:val="uk-UA"/>
@@ -33930,7 +34002,7 @@
         <w:rPr>
           <w:rStyle w:val="Style13"/>
           <w:rFonts w:cs="Times New Roman" w:ascii="Times New Roman" w:hAnsi="Times New Roman"/>
-          <w:position w:val="-3"/>
+          <w:position w:val="-2"/>
           <w:sz w:val="28"/>
           <w:szCs w:val="28"/>
           <w:lang w:val="uk-UA"/>
@@ -33951,7 +34023,7 @@
         <w:rPr>
           <w:rStyle w:val="Style13"/>
           <w:rFonts w:cs="Times New Roman" w:ascii="Times New Roman" w:hAnsi="Times New Roman"/>
-          <w:position w:val="-3"/>
+          <w:position w:val="-2"/>
           <w:sz w:val="28"/>
           <w:szCs w:val="28"/>
           <w:lang w:val="uk-UA"/>
@@ -33972,7 +34044,7 @@
         <w:rPr>
           <w:rStyle w:val="Style13"/>
           <w:rFonts w:cs="Times New Roman" w:ascii="Times New Roman" w:hAnsi="Times New Roman"/>
-          <w:position w:val="-3"/>
+          <w:position w:val="-2"/>
           <w:sz w:val="28"/>
           <w:szCs w:val="28"/>
           <w:lang w:val="uk-UA"/>
@@ -38662,13 +38734,17 @@
           <w:tab w:val="left" w:pos="13740" w:leader="none"/>
           <w:tab w:val="left" w:pos="14656" w:leader="none"/>
         </w:tabs>
-        <w:rPr>
-          <w:rFonts w:ascii="Calibri" w:hAnsi="Calibri" w:eastAsia="Times New Roman" w:cs="Calibri" w:asciiTheme="minorHAnsi" w:cstheme="minorHAnsi" w:hAnsiTheme="minorHAnsi"/>
+        <w:rPr/>
+      </w:pPr>
+      <w:r>
+        <w:rPr>
+          <w:rFonts w:eastAsia="Times New Roman" w:cs="Calibri" w:ascii="Calibri" w:hAnsi="Calibri" w:asciiTheme="minorHAnsi" w:cstheme="minorHAnsi" w:hAnsiTheme="minorHAnsi"/>
           <w:sz w:val="28"/>
           <w:szCs w:val="28"/>
           <w:lang w:eastAsia="ru-RU" w:bidi="ar-SA"/>
         </w:rPr>
-      </w:pPr>
+        <w:t xml:space="preserve">class DividedByTwo{ // </w:t>
+      </w:r>
       <w:r>
         <w:rPr>
           <w:rFonts w:eastAsia="Times New Roman" w:cs="Calibri" w:ascii="Calibri" w:hAnsi="Calibri" w:asciiTheme="minorHAnsi" w:cstheme="minorHAnsi" w:hAnsiTheme="minorHAnsi"/>
@@ -38676,7 +38752,7 @@
           <w:szCs w:val="28"/>
           <w:lang w:eastAsia="ru-RU" w:bidi="ar-SA"/>
         </w:rPr>
-        <w:t>class DividedByTwo{</w:t>
+        <w:t>чи парний даний елемент</w:t>
       </w:r>
     </w:p>
     <w:p>
@@ -39143,46 +39219,133 @@
           <w:tab w:val="left" w:pos="13740" w:leader="none"/>
           <w:tab w:val="left" w:pos="14656" w:leader="none"/>
         </w:tabs>
-        <w:rPr>
-          <w:rFonts w:ascii="Calibri" w:hAnsi="Calibri" w:eastAsia="Times New Roman" w:cs="Calibri" w:asciiTheme="minorHAnsi" w:cstheme="minorHAnsi" w:hAnsiTheme="minorHAnsi"/>
+        <w:rPr/>
+      </w:pPr>
+      <w:r>
+        <w:rPr>
+          <w:rFonts w:eastAsia="Times New Roman" w:cs="Calibri" w:ascii="Calibri" w:hAnsi="Calibri" w:asciiTheme="minorHAnsi" w:cstheme="minorHAnsi" w:hAnsiTheme="minorHAnsi"/>
           <w:sz w:val="28"/>
           <w:szCs w:val="28"/>
           <w:lang w:eastAsia="ru-RU" w:bidi="ar-SA"/>
         </w:rPr>
-      </w:pPr>
-      <w:r>
-        <w:rPr>
-          <w:rFonts w:eastAsia="Times New Roman" w:cs="Calibri" w:ascii="Calibri" w:hAnsi="Calibri" w:asciiTheme="minorHAnsi" w:cstheme="minorHAnsi" w:hAnsiTheme="minorHAnsi"/>
-          <w:sz w:val="28"/>
-          <w:szCs w:val="28"/>
-          <w:lang w:eastAsia="ru-RU" w:bidi="ar-SA"/>
-        </w:rPr>
         <w:t>}</w:t>
       </w:r>
     </w:p>
     <w:p>
       <w:pPr>
         <w:pStyle w:val="Normal"/>
-        <w:spacing w:lineRule="auto" w:line="360"/>
-        <w:jc w:val="both"/>
+        <w:tabs>
+          <w:tab w:val="left" w:pos="916" w:leader="none"/>
+          <w:tab w:val="left" w:pos="1832" w:leader="none"/>
+          <w:tab w:val="left" w:pos="2748" w:leader="none"/>
+          <w:tab w:val="left" w:pos="3664" w:leader="none"/>
+          <w:tab w:val="left" w:pos="4580" w:leader="none"/>
+          <w:tab w:val="left" w:pos="5496" w:leader="none"/>
+          <w:tab w:val="left" w:pos="6412" w:leader="none"/>
+          <w:tab w:val="left" w:pos="7328" w:leader="none"/>
+          <w:tab w:val="left" w:pos="8244" w:leader="none"/>
+          <w:tab w:val="left" w:pos="9160" w:leader="none"/>
+          <w:tab w:val="left" w:pos="10076" w:leader="none"/>
+          <w:tab w:val="left" w:pos="10992" w:leader="none"/>
+          <w:tab w:val="left" w:pos="11908" w:leader="none"/>
+          <w:tab w:val="left" w:pos="12824" w:leader="none"/>
+          <w:tab w:val="left" w:pos="13740" w:leader="none"/>
+          <w:tab w:val="left" w:pos="14656" w:leader="none"/>
+        </w:tabs>
+        <w:rPr>
+          <w:b w:val="false"/>
+          <w:b w:val="false"/>
+          <w:bCs w:val="false"/>
+          <w:color w:val="000000"/>
+        </w:rPr>
+      </w:pPr>
+      <w:r>
+        <w:rPr>
+          <w:rFonts w:eastAsia="Verdana" w:cs="Calibri" w:ascii="Calibri" w:hAnsi="Calibri" w:asciiTheme="minorHAnsi" w:cstheme="minorHAnsi" w:hAnsiTheme="minorHAnsi"/>
+          <w:b w:val="false"/>
+          <w:bCs w:val="false"/>
+          <w:color w:val="000000"/>
+          <w:sz w:val="28"/>
+          <w:szCs w:val="28"/>
+          <w:lang w:val="uk-UA" w:eastAsia="ru-RU" w:bidi="ar-SA"/>
+        </w:rPr>
+        <w:t>Результат:</w:t>
+      </w:r>
+    </w:p>
+    <w:p>
+      <w:pPr>
+        <w:pStyle w:val="Normal"/>
+        <w:tabs>
+          <w:tab w:val="left" w:pos="916" w:leader="none"/>
+          <w:tab w:val="left" w:pos="1832" w:leader="none"/>
+          <w:tab w:val="left" w:pos="2748" w:leader="none"/>
+          <w:tab w:val="left" w:pos="3664" w:leader="none"/>
+          <w:tab w:val="left" w:pos="4580" w:leader="none"/>
+          <w:tab w:val="left" w:pos="5496" w:leader="none"/>
+          <w:tab w:val="left" w:pos="6412" w:leader="none"/>
+          <w:tab w:val="left" w:pos="7328" w:leader="none"/>
+          <w:tab w:val="left" w:pos="8244" w:leader="none"/>
+          <w:tab w:val="left" w:pos="9160" w:leader="none"/>
+          <w:tab w:val="left" w:pos="10076" w:leader="none"/>
+          <w:tab w:val="left" w:pos="10992" w:leader="none"/>
+          <w:tab w:val="left" w:pos="11908" w:leader="none"/>
+          <w:tab w:val="left" w:pos="12824" w:leader="none"/>
+          <w:tab w:val="left" w:pos="13740" w:leader="none"/>
+          <w:tab w:val="left" w:pos="14656" w:leader="none"/>
+        </w:tabs>
+        <w:rPr>
+          <w:b w:val="false"/>
+          <w:b w:val="false"/>
+          <w:bCs w:val="false"/>
+          <w:color w:val="000000"/>
+        </w:rPr>
+      </w:pPr>
+      <w:r>
+        <w:rPr>
+          <w:rFonts w:eastAsia="Verdana" w:cs="Calibri" w:ascii="Calibri" w:hAnsi="Calibri" w:asciiTheme="minorHAnsi" w:cstheme="minorHAnsi" w:hAnsiTheme="minorHAnsi"/>
+          <w:b w:val="false"/>
+          <w:bCs w:val="false"/>
+          <w:color w:val="000000"/>
+          <w:sz w:val="28"/>
+          <w:szCs w:val="28"/>
+          <w:lang w:val="uk-UA" w:eastAsia="ru-RU" w:bidi="ar-SA"/>
+        </w:rPr>
+        <w:t>3</w:t>
+      </w:r>
+    </w:p>
+    <w:p>
+      <w:pPr>
+        <w:pStyle w:val="Normal"/>
+        <w:tabs>
+          <w:tab w:val="left" w:pos="916" w:leader="none"/>
+          <w:tab w:val="left" w:pos="1832" w:leader="none"/>
+          <w:tab w:val="left" w:pos="2748" w:leader="none"/>
+          <w:tab w:val="left" w:pos="3664" w:leader="none"/>
+          <w:tab w:val="left" w:pos="4580" w:leader="none"/>
+          <w:tab w:val="left" w:pos="5496" w:leader="none"/>
+          <w:tab w:val="left" w:pos="6412" w:leader="none"/>
+          <w:tab w:val="left" w:pos="7328" w:leader="none"/>
+          <w:tab w:val="left" w:pos="8244" w:leader="none"/>
+          <w:tab w:val="left" w:pos="9160" w:leader="none"/>
+          <w:tab w:val="left" w:pos="10076" w:leader="none"/>
+          <w:tab w:val="left" w:pos="10992" w:leader="none"/>
+          <w:tab w:val="left" w:pos="11908" w:leader="none"/>
+          <w:tab w:val="left" w:pos="12824" w:leader="none"/>
+          <w:tab w:val="left" w:pos="13740" w:leader="none"/>
+          <w:tab w:val="left" w:pos="14656" w:leader="none"/>
+        </w:tabs>
         <w:rPr>
           <w:rFonts w:ascii="Calibri" w:hAnsi="Calibri" w:eastAsia="Verdana" w:cs="Calibri" w:asciiTheme="minorHAnsi" w:cstheme="minorHAnsi" w:hAnsiTheme="minorHAnsi"/>
-          <w:b/>
-          <w:b/>
-          <w:color w:val="000080"/>
-          <w:sz w:val="28"/>
-          <w:szCs w:val="28"/>
-          <w:lang w:val="uk-UA"/>
-        </w:rPr>
-      </w:pPr>
-      <w:r>
-        <w:rPr>
-          <w:rFonts w:eastAsia="Verdana" w:cs="Calibri" w:cstheme="minorHAnsi" w:ascii="Calibri" w:hAnsi="Calibri"/>
-          <w:b/>
-          <w:color w:val="000080"/>
-          <w:sz w:val="28"/>
-          <w:szCs w:val="28"/>
-          <w:lang w:val="uk-UA"/>
+          <w:sz w:val="28"/>
+          <w:szCs w:val="28"/>
+          <w:lang w:val="uk-UA" w:eastAsia="ru-RU" w:bidi="ar-SA"/>
+        </w:rPr>
+      </w:pPr>
+      <w:r>
+        <w:rPr>
+          <w:b w:val="false"/>
+          <w:bCs w:val="false"/>
+          <w:color w:val="000000"/>
         </w:rPr>
       </w:r>
     </w:p>
@@ -39527,20 +39690,44 @@
           <w:szCs w:val="28"/>
           <w:lang w:eastAsia="ru-RU" w:bidi="ar-SA"/>
         </w:rPr>
-        <w:t>Prd(const int &amp;t) : my_cnt(t) {}</w:t>
+        <w:t xml:space="preserve">Prd(const int &amp;t) : </w:t>
+      </w:r>
+      <w:bookmarkStart w:id="4" w:name="__DdeLink__2957_53232174"/>
+      <w:r>
+        <w:rPr>
+          <w:rFonts w:eastAsia="Times New Roman" w:cs="Calibri" w:ascii="Calibri" w:hAnsi="Calibri" w:asciiTheme="minorHAnsi" w:cstheme="minorHAnsi" w:hAnsiTheme="minorHAnsi"/>
+          <w:sz w:val="28"/>
+          <w:szCs w:val="28"/>
+          <w:lang w:eastAsia="ru-RU" w:bidi="ar-SA"/>
+        </w:rPr>
+        <w:t>my</w:t>
+      </w:r>
+      <w:bookmarkEnd w:id="4"/>
+      <w:r>
+        <w:rPr>
+          <w:rFonts w:eastAsia="Times New Roman" w:cs="Calibri" w:ascii="Calibri" w:hAnsi="Calibri" w:asciiTheme="minorHAnsi" w:cstheme="minorHAnsi" w:hAnsiTheme="minorHAnsi"/>
+          <w:sz w:val="28"/>
+          <w:szCs w:val="28"/>
+          <w:lang w:eastAsia="ru-RU" w:bidi="ar-SA"/>
+        </w:rPr>
+        <w:t>_cnt(t) {}</w:t>
       </w:r>
     </w:p>
     <w:p>
       <w:pPr>
         <w:pStyle w:val="Normal"/>
         <w:ind w:firstLine="709"/>
-        <w:rPr>
-          <w:rFonts w:ascii="Calibri" w:hAnsi="Calibri" w:eastAsia="Times New Roman" w:cs="Calibri" w:asciiTheme="minorHAnsi" w:cstheme="minorHAnsi" w:hAnsiTheme="minorHAnsi"/>
+        <w:rPr/>
+      </w:pPr>
+      <w:r>
+        <w:rPr>
+          <w:rFonts w:eastAsia="Times New Roman" w:cs="Calibri" w:ascii="Calibri" w:hAnsi="Calibri" w:asciiTheme="minorHAnsi" w:cstheme="minorHAnsi" w:hAnsiTheme="minorHAnsi"/>
           <w:sz w:val="28"/>
           <w:szCs w:val="28"/>
           <w:lang w:eastAsia="ru-RU" w:bidi="ar-SA"/>
         </w:rPr>
-      </w:pPr>
+        <w:t xml:space="preserve">// Перегрузка операції () - </w:t>
+      </w:r>
       <w:r>
         <w:rPr>
           <w:rFonts w:eastAsia="Times New Roman" w:cs="Calibri" w:ascii="Calibri" w:hAnsi="Calibri" w:asciiTheme="minorHAnsi" w:cstheme="minorHAnsi" w:hAnsiTheme="minorHAnsi"/>
@@ -39548,7 +39735,7 @@
           <w:szCs w:val="28"/>
           <w:lang w:eastAsia="ru-RU" w:bidi="ar-SA"/>
         </w:rPr>
-        <w:t>// Перегрузка операції ()</w:t>
+        <w:t>чи більший елемент за my_cnt</w:t>
       </w:r>
     </w:p>
     <w:p>
@@ -39757,21 +39944,34 @@
       <w:pPr>
         <w:pStyle w:val="Normal"/>
         <w:ind w:firstLine="709"/>
-        <w:rPr>
-          <w:rFonts w:ascii="Calibri" w:hAnsi="Calibri" w:eastAsia="Times New Roman" w:cs="Calibri" w:asciiTheme="minorHAnsi" w:cstheme="minorHAnsi" w:hAnsiTheme="minorHAnsi"/>
+        <w:rPr/>
+      </w:pPr>
+      <w:r>
+        <w:rPr>
+          <w:rFonts w:eastAsia="Times New Roman" w:cs="Calibri" w:ascii="Calibri" w:hAnsi="Calibri" w:asciiTheme="minorHAnsi" w:cstheme="minorHAnsi" w:hAnsiTheme="minorHAnsi"/>
+          <w:sz w:val="28"/>
+          <w:szCs w:val="28"/>
+          <w:lang w:eastAsia="ru-RU" w:bidi="ar-SA"/>
+        </w:rPr>
+        <w:t>const int z = count_if(num.begin(), num.end(), Prd(4));</w:t>
+      </w:r>
+      <w:r>
+        <w:rPr>
+          <w:rFonts w:eastAsia="Times New Roman" w:cs="Calibri" w:ascii="Calibri" w:hAnsi="Calibri" w:asciiTheme="minorHAnsi" w:cstheme="minorHAnsi" w:hAnsiTheme="minorHAnsi"/>
           <w:sz w:val="28"/>
           <w:szCs w:val="28"/>
           <w:lang w:val="uk-UA" w:eastAsia="ru-RU" w:bidi="ar-SA"/>
         </w:rPr>
-      </w:pPr>
+        <w:t xml:space="preserve"> /* к-ть елементів більших 4   - </w:t>
+      </w:r>
       <w:r>
         <w:rPr>
           <w:rFonts w:eastAsia="Times New Roman" w:cs="Calibri" w:ascii="Calibri" w:hAnsi="Calibri" w:asciiTheme="minorHAnsi" w:cstheme="minorHAnsi" w:hAnsiTheme="minorHAnsi"/>
           <w:sz w:val="28"/>
           <w:szCs w:val="28"/>
-          <w:lang w:eastAsia="ru-RU" w:bidi="ar-SA"/>
-        </w:rPr>
-        <w:t>const int z = count_if(num.begin(), num.end(), Prd(4));</w:t>
+          <w:lang w:val="uk-UA" w:eastAsia="ru-RU" w:bidi="ar-SA"/>
+        </w:rPr>
+        <w:t>повинно бути 3</w:t>
       </w:r>
       <w:r>
         <w:rPr>
@@ -39780,7 +39980,7 @@
           <w:szCs w:val="28"/>
           <w:lang w:val="uk-UA" w:eastAsia="ru-RU" w:bidi="ar-SA"/>
         </w:rPr>
-        <w:t xml:space="preserve"> /* к-ть елементів більших 4 */</w:t>
+        <w:t>*/</w:t>
       </w:r>
     </w:p>
     <w:p>
@@ -40047,30 +40247,34 @@
     <w:p>
       <w:pPr>
         <w:pStyle w:val="Normal"/>
-        <w:rPr>
-          <w:rFonts w:ascii="Calibri" w:hAnsi="Calibri" w:eastAsia="Times New Roman" w:cs="Calibri" w:asciiTheme="minorHAnsi" w:cstheme="minorHAnsi" w:hAnsiTheme="minorHAnsi"/>
+        <w:rPr/>
+      </w:pPr>
+      <w:r>
+        <w:rPr>
+          <w:rFonts w:eastAsia="Times New Roman" w:cs="Calibri" w:ascii="Calibri" w:hAnsi="Calibri" w:asciiTheme="minorHAnsi" w:cstheme="minorHAnsi" w:hAnsiTheme="minorHAnsi"/>
+          <w:sz w:val="28"/>
+          <w:szCs w:val="28"/>
+          <w:lang w:eastAsia="ru-RU" w:bidi="ar-SA"/>
+        </w:rPr>
+        <w:t>cout&lt;&lt; endl;</w:t>
+      </w:r>
+      <w:r>
+        <w:rPr>
+          <w:rFonts w:eastAsia="Times New Roman" w:cs="Calibri" w:ascii="Calibri" w:hAnsi="Calibri" w:asciiTheme="minorHAnsi" w:cstheme="minorHAnsi" w:hAnsiTheme="minorHAnsi"/>
           <w:sz w:val="28"/>
           <w:szCs w:val="28"/>
           <w:lang w:val="uk-UA" w:eastAsia="ru-RU" w:bidi="ar-SA"/>
         </w:rPr>
-      </w:pPr>
+        <w:t xml:space="preserve">  // та виводимо </w:t>
+      </w:r>
       <w:r>
         <w:rPr>
           <w:rFonts w:eastAsia="Times New Roman" w:cs="Calibri" w:ascii="Calibri" w:hAnsi="Calibri" w:asciiTheme="minorHAnsi" w:cstheme="minorHAnsi" w:hAnsiTheme="minorHAnsi"/>
           <w:sz w:val="28"/>
           <w:szCs w:val="28"/>
-          <w:lang w:eastAsia="ru-RU" w:bidi="ar-SA"/>
-        </w:rPr>
-        <w:t>cout&lt;&lt; endl;</w:t>
-      </w:r>
-      <w:r>
-        <w:rPr>
-          <w:rFonts w:eastAsia="Times New Roman" w:cs="Calibri" w:ascii="Calibri" w:hAnsi="Calibri" w:asciiTheme="minorHAnsi" w:cstheme="minorHAnsi" w:hAnsiTheme="minorHAnsi"/>
-          <w:sz w:val="28"/>
-          <w:szCs w:val="28"/>
           <w:lang w:val="uk-UA" w:eastAsia="ru-RU" w:bidi="ar-SA"/>
         </w:rPr>
-        <w:t xml:space="preserve">  // та виводимо їх</w:t>
+        <w:t>те що залишилось</w:t>
       </w:r>
     </w:p>
     <w:p>
@@ -40170,6 +40374,54 @@
           <w:highlight w:val="white"/>
           <w:lang w:val="uk-UA"/>
         </w:rPr>
+      </w:r>
+    </w:p>
+    <w:p>
+      <w:pPr>
+        <w:pStyle w:val="Normal"/>
+        <w:spacing w:lineRule="auto" w:line="360"/>
+        <w:jc w:val="both"/>
+        <w:rPr>
+          <w:rFonts w:ascii="Calibri" w:hAnsi="Calibri" w:eastAsia="Verdana" w:cs="Calibri" w:asciiTheme="minorHAnsi" w:cstheme="minorHAnsi" w:hAnsiTheme="minorHAnsi"/>
+          <w:sz w:val="28"/>
+          <w:szCs w:val="28"/>
+          <w:highlight w:val="white"/>
+          <w:lang w:val="uk-UA"/>
+        </w:rPr>
+      </w:pPr>
+      <w:r>
+        <w:rPr>
+          <w:rFonts w:eastAsia="Verdana" w:cs="Calibri" w:cstheme="minorHAnsi" w:ascii="Calibri" w:hAnsi="Calibri"/>
+          <w:sz w:val="28"/>
+          <w:szCs w:val="28"/>
+          <w:highlight w:val="white"/>
+          <w:lang w:val="uk-UA"/>
+        </w:rPr>
+        <w:t>Реузультат:</w:t>
+      </w:r>
+    </w:p>
+    <w:p>
+      <w:pPr>
+        <w:pStyle w:val="Normal"/>
+        <w:spacing w:lineRule="auto" w:line="360"/>
+        <w:jc w:val="both"/>
+        <w:rPr>
+          <w:rFonts w:ascii="Calibri" w:hAnsi="Calibri" w:eastAsia="Verdana" w:cs="Calibri" w:asciiTheme="minorHAnsi" w:cstheme="minorHAnsi" w:hAnsiTheme="minorHAnsi"/>
+          <w:sz w:val="28"/>
+          <w:szCs w:val="28"/>
+          <w:highlight w:val="white"/>
+          <w:lang w:val="uk-UA"/>
+        </w:rPr>
+      </w:pPr>
+      <w:r>
+        <w:rPr>
+          <w:rFonts w:eastAsia="Verdana" w:cs="Calibri" w:cstheme="minorHAnsi" w:ascii="Calibri" w:hAnsi="Calibri"/>
+          <w:sz w:val="28"/>
+          <w:szCs w:val="28"/>
+          <w:highlight w:val="white"/>
+          <w:lang w:val="uk-UA"/>
+        </w:rPr>
+        <w:t>1, 2, 3, 4, 3, 3, 3,</w:t>
       </w:r>
     </w:p>
     <w:p>
@@ -41908,9 +42160,9 @@
           <w:lang w:val="uk-UA"/>
         </w:rPr>
       </w:pPr>
-      <w:bookmarkStart w:id="4" w:name="std::bad_functional_call"/>
       <w:bookmarkStart w:id="5" w:name="std::bad_functional_call"/>
-      <w:bookmarkEnd w:id="5"/>
+      <w:bookmarkStart w:id="6" w:name="std::bad_functional_call"/>
+      <w:bookmarkEnd w:id="6"/>
       <w:r>
         <w:rPr>
           <w:rFonts w:cs="Times New Roman" w:ascii="Times New Roman" w:hAnsi="Times New Roman"/>
@@ -43031,10 +43283,10 @@
           <w:lang w:val="uk-UA"/>
         </w:rPr>
       </w:pPr>
-      <w:bookmarkStart w:id="6" w:name="Пример"/>
       <w:bookmarkStart w:id="7" w:name=".D0.9F.D1.80.D0.B8.D0.BC.D0.B5.D1.80"/>
-      <w:bookmarkEnd w:id="6"/>
+      <w:bookmarkStart w:id="8" w:name="Пример"/>
       <w:bookmarkEnd w:id="7"/>
+      <w:bookmarkEnd w:id="8"/>
       <w:r>
         <w:rPr>
           <w:rFonts w:cs="Times New Roman" w:ascii="Times New Roman" w:hAnsi="Times New Roman"/>
@@ -43150,42 +43402,16 @@
       <w:pPr>
         <w:pStyle w:val="Style31"/>
         <w:jc w:val="both"/>
-        <w:rPr>
-          <w:rFonts w:ascii="Calibri" w:hAnsi="Calibri" w:cs="Calibri" w:asciiTheme="minorHAnsi" w:cstheme="minorHAnsi" w:hAnsiTheme="minorHAnsi"/>
-          <w:sz w:val="28"/>
-          <w:szCs w:val="28"/>
-          <w:lang w:val="uk-UA"/>
-        </w:rPr>
-      </w:pPr>
-      <w:r>
-        <w:rPr>
-          <w:rFonts w:cs="Calibri" w:ascii="Calibri" w:hAnsi="Calibri" w:asciiTheme="minorHAnsi" w:cstheme="minorHAnsi" w:hAnsiTheme="minorHAnsi"/>
-          <w:sz w:val="28"/>
-          <w:szCs w:val="28"/>
-          <w:lang w:val="uk-UA"/>
-        </w:rPr>
-        <w:t>int main()</w:t>
-      </w:r>
-    </w:p>
-    <w:p>
-      <w:pPr>
-        <w:pStyle w:val="Style31"/>
-        <w:jc w:val="both"/>
-        <w:rPr>
-          <w:rFonts w:ascii="Calibri" w:hAnsi="Calibri" w:cs="Calibri" w:asciiTheme="minorHAnsi" w:cstheme="minorHAnsi" w:hAnsiTheme="minorHAnsi"/>
-          <w:sz w:val="28"/>
-          <w:szCs w:val="28"/>
-          <w:lang w:val="uk-UA"/>
-        </w:rPr>
-      </w:pPr>
-      <w:r>
-        <w:rPr>
-          <w:rFonts w:cs="Calibri" w:ascii="Calibri" w:hAnsi="Calibri" w:asciiTheme="minorHAnsi" w:cstheme="minorHAnsi" w:hAnsiTheme="minorHAnsi"/>
-          <w:sz w:val="28"/>
-          <w:szCs w:val="28"/>
-          <w:lang w:val="uk-UA"/>
-        </w:rPr>
-        <w:t>{</w:t>
+        <w:rPr/>
+      </w:pPr>
+      <w:r>
+        <w:rPr>
+          <w:rFonts w:cs="Calibri" w:ascii="Calibri" w:hAnsi="Calibri" w:asciiTheme="minorHAnsi" w:cstheme="minorHAnsi" w:hAnsiTheme="minorHAnsi"/>
+          <w:sz w:val="28"/>
+          <w:szCs w:val="28"/>
+          <w:lang w:val="uk-UA"/>
+        </w:rPr>
+        <w:t>int main(){</w:t>
       </w:r>
     </w:p>
     <w:p>
@@ -43352,8 +43578,8 @@
           <w:lang w:val="uk-UA"/>
         </w:rPr>
       </w:pPr>
-      <w:bookmarkStart w:id="8" w:name="std::mem_fn"/>
-      <w:bookmarkEnd w:id="8"/>
+      <w:bookmarkStart w:id="9" w:name="std::mem_fn"/>
+      <w:bookmarkEnd w:id="9"/>
       <w:r>
         <w:rPr>
           <w:rFonts w:eastAsia="Times New Roman" w:cs="Times New Roman" w:ascii="Times New Roman" w:hAnsi="Times New Roman"/>
@@ -43582,7 +43808,7 @@
       <w:tblPr>
         <w:tblW w:w="9638" w:type="dxa"/>
         <w:jc w:val="left"/>
-        <w:tblInd w:w="8" w:type="dxa"/>
+        <w:tblInd w:w="3" w:type="dxa"/>
         <w:tblBorders>
           <w:top w:val="single" w:sz="4" w:space="0" w:color="00000A"/>
           <w:left w:val="single" w:sz="4" w:space="0" w:color="00000A"/>
@@ -43593,7 +43819,7 @@
         </w:tblBorders>
         <w:tblCellMar>
           <w:top w:w="28" w:type="dxa"/>
-          <w:left w:w="8" w:type="dxa"/>
+          <w:left w:w="3" w:type="dxa"/>
           <w:bottom w:w="28" w:type="dxa"/>
           <w:right w:w="28" w:type="dxa"/>
         </w:tblCellMar>
@@ -43621,7 +43847,7 @@
             </w:tcBorders>
             <w:shd w:color="auto" w:fill="auto" w:val="clear"/>
             <w:tcMar>
-              <w:left w:w="8" w:type="dxa"/>
+              <w:left w:w="3" w:type="dxa"/>
             </w:tcMar>
             <w:vAlign w:val="center"/>
           </w:tcPr>
@@ -43660,7 +43886,7 @@
             </w:tcBorders>
             <w:shd w:color="auto" w:fill="auto" w:val="clear"/>
             <w:tcMar>
-              <w:left w:w="8" w:type="dxa"/>
+              <w:left w:w="3" w:type="dxa"/>
             </w:tcMar>
             <w:vAlign w:val="center"/>
           </w:tcPr>
@@ -43699,7 +43925,7 @@
             </w:tcBorders>
             <w:shd w:color="auto" w:fill="auto" w:val="clear"/>
             <w:tcMar>
-              <w:left w:w="8" w:type="dxa"/>
+              <w:left w:w="3" w:type="dxa"/>
             </w:tcMar>
             <w:vAlign w:val="center"/>
           </w:tcPr>
@@ -43738,7 +43964,7 @@
             </w:tcBorders>
             <w:shd w:color="auto" w:fill="auto" w:val="clear"/>
             <w:tcMar>
-              <w:left w:w="8" w:type="dxa"/>
+              <w:left w:w="3" w:type="dxa"/>
             </w:tcMar>
             <w:vAlign w:val="center"/>
           </w:tcPr>
@@ -43777,7 +44003,7 @@
             </w:tcBorders>
             <w:shd w:color="auto" w:fill="auto" w:val="clear"/>
             <w:tcMar>
-              <w:left w:w="8" w:type="dxa"/>
+              <w:left w:w="3" w:type="dxa"/>
             </w:tcMar>
             <w:vAlign w:val="center"/>
           </w:tcPr>
@@ -43820,7 +44046,7 @@
             </w:tcBorders>
             <w:shd w:color="auto" w:fill="auto" w:val="clear"/>
             <w:tcMar>
-              <w:left w:w="8" w:type="dxa"/>
+              <w:left w:w="3" w:type="dxa"/>
             </w:tcMar>
             <w:vAlign w:val="center"/>
           </w:tcPr>
@@ -43859,7 +44085,7 @@
             </w:tcBorders>
             <w:shd w:color="auto" w:fill="auto" w:val="clear"/>
             <w:tcMar>
-              <w:left w:w="8" w:type="dxa"/>
+              <w:left w:w="3" w:type="dxa"/>
             </w:tcMar>
             <w:vAlign w:val="center"/>
           </w:tcPr>
@@ -43908,7 +44134,7 @@
             </w:tcBorders>
             <w:shd w:color="auto" w:fill="auto" w:val="clear"/>
             <w:tcMar>
-              <w:left w:w="8" w:type="dxa"/>
+              <w:left w:w="3" w:type="dxa"/>
             </w:tcMar>
             <w:vAlign w:val="center"/>
           </w:tcPr>
@@ -43947,7 +44173,7 @@
             </w:tcBorders>
             <w:shd w:color="auto" w:fill="auto" w:val="clear"/>
             <w:tcMar>
-              <w:left w:w="8" w:type="dxa"/>
+              <w:left w:w="3" w:type="dxa"/>
             </w:tcMar>
             <w:vAlign w:val="center"/>
           </w:tcPr>
@@ -43986,7 +44212,7 @@
             </w:tcBorders>
             <w:shd w:color="auto" w:fill="auto" w:val="clear"/>
             <w:tcMar>
-              <w:left w:w="8" w:type="dxa"/>
+              <w:left w:w="3" w:type="dxa"/>
             </w:tcMar>
             <w:vAlign w:val="center"/>
           </w:tcPr>
@@ -44030,7 +44256,7 @@
             </w:tcBorders>
             <w:shd w:color="auto" w:fill="auto" w:val="clear"/>
             <w:tcMar>
-              <w:left w:w="8" w:type="dxa"/>
+              <w:left w:w="3" w:type="dxa"/>
             </w:tcMar>
             <w:vAlign w:val="center"/>
           </w:tcPr>
@@ -44068,7 +44294,7 @@
             </w:tcBorders>
             <w:shd w:color="auto" w:fill="auto" w:val="clear"/>
             <w:tcMar>
-              <w:left w:w="8" w:type="dxa"/>
+              <w:left w:w="3" w:type="dxa"/>
             </w:tcMar>
             <w:vAlign w:val="center"/>
           </w:tcPr>
@@ -44117,7 +44343,7 @@
             </w:tcBorders>
             <w:shd w:color="auto" w:fill="auto" w:val="clear"/>
             <w:tcMar>
-              <w:left w:w="8" w:type="dxa"/>
+              <w:left w:w="3" w:type="dxa"/>
             </w:tcMar>
             <w:vAlign w:val="center"/>
           </w:tcPr>
@@ -44156,7 +44382,7 @@
             </w:tcBorders>
             <w:shd w:color="auto" w:fill="auto" w:val="clear"/>
             <w:tcMar>
-              <w:left w:w="8" w:type="dxa"/>
+              <w:left w:w="3" w:type="dxa"/>
             </w:tcMar>
             <w:vAlign w:val="center"/>
           </w:tcPr>
@@ -44195,7 +44421,7 @@
             </w:tcBorders>
             <w:shd w:color="auto" w:fill="auto" w:val="clear"/>
             <w:tcMar>
-              <w:left w:w="8" w:type="dxa"/>
+              <w:left w:w="3" w:type="dxa"/>
             </w:tcMar>
             <w:vAlign w:val="center"/>
           </w:tcPr>
@@ -44248,7 +44474,7 @@
             </w:tcBorders>
             <w:shd w:color="auto" w:fill="auto" w:val="clear"/>
             <w:tcMar>
-              <w:left w:w="8" w:type="dxa"/>
+              <w:left w:w="3" w:type="dxa"/>
             </w:tcMar>
             <w:vAlign w:val="center"/>
           </w:tcPr>
@@ -44286,7 +44512,7 @@
             </w:tcBorders>
             <w:shd w:color="auto" w:fill="auto" w:val="clear"/>
             <w:tcMar>
-              <w:left w:w="8" w:type="dxa"/>
+              <w:left w:w="3" w:type="dxa"/>
             </w:tcMar>
             <w:vAlign w:val="center"/>
           </w:tcPr>
@@ -44335,7 +44561,7 @@
             </w:tcBorders>
             <w:shd w:color="auto" w:fill="auto" w:val="clear"/>
             <w:tcMar>
-              <w:left w:w="8" w:type="dxa"/>
+              <w:left w:w="3" w:type="dxa"/>
             </w:tcMar>
             <w:vAlign w:val="center"/>
           </w:tcPr>
@@ -44374,7 +44600,7 @@
             </w:tcBorders>
             <w:shd w:color="auto" w:fill="auto" w:val="clear"/>
             <w:tcMar>
-              <w:left w:w="8" w:type="dxa"/>
+              <w:left w:w="3" w:type="dxa"/>
             </w:tcMar>
             <w:vAlign w:val="center"/>
           </w:tcPr>
@@ -44413,7 +44639,7 @@
             </w:tcBorders>
             <w:shd w:color="auto" w:fill="auto" w:val="clear"/>
             <w:tcMar>
-              <w:left w:w="8" w:type="dxa"/>
+              <w:left w:w="3" w:type="dxa"/>
             </w:tcMar>
             <w:vAlign w:val="center"/>
           </w:tcPr>
@@ -44466,7 +44692,7 @@
             </w:tcBorders>
             <w:shd w:color="auto" w:fill="auto" w:val="clear"/>
             <w:tcMar>
-              <w:left w:w="8" w:type="dxa"/>
+              <w:left w:w="3" w:type="dxa"/>
             </w:tcMar>
             <w:vAlign w:val="center"/>
           </w:tcPr>
@@ -44504,7 +44730,7 @@
             </w:tcBorders>
             <w:shd w:color="auto" w:fill="auto" w:val="clear"/>
             <w:tcMar>
-              <w:left w:w="8" w:type="dxa"/>
+              <w:left w:w="3" w:type="dxa"/>
             </w:tcMar>
             <w:vAlign w:val="center"/>
           </w:tcPr>
@@ -44553,7 +44779,7 @@
             </w:tcBorders>
             <w:shd w:color="auto" w:fill="auto" w:val="clear"/>
             <w:tcMar>
-              <w:left w:w="8" w:type="dxa"/>
+              <w:left w:w="3" w:type="dxa"/>
             </w:tcMar>
             <w:vAlign w:val="center"/>
           </w:tcPr>
@@ -44592,7 +44818,7 @@
             </w:tcBorders>
             <w:shd w:color="auto" w:fill="auto" w:val="clear"/>
             <w:tcMar>
-              <w:left w:w="8" w:type="dxa"/>
+              <w:left w:w="3" w:type="dxa"/>
             </w:tcMar>
             <w:vAlign w:val="center"/>
           </w:tcPr>
@@ -44631,7 +44857,7 @@
             </w:tcBorders>
             <w:shd w:color="auto" w:fill="auto" w:val="clear"/>
             <w:tcMar>
-              <w:left w:w="8" w:type="dxa"/>
+              <w:left w:w="3" w:type="dxa"/>
             </w:tcMar>
             <w:vAlign w:val="center"/>
           </w:tcPr>
@@ -44684,7 +44910,7 @@
             </w:tcBorders>
             <w:shd w:color="auto" w:fill="auto" w:val="clear"/>
             <w:tcMar>
-              <w:left w:w="8" w:type="dxa"/>
+              <w:left w:w="3" w:type="dxa"/>
             </w:tcMar>
             <w:vAlign w:val="center"/>
           </w:tcPr>
@@ -44722,7 +44948,7 @@
             </w:tcBorders>
             <w:shd w:color="auto" w:fill="auto" w:val="clear"/>
             <w:tcMar>
-              <w:left w:w="8" w:type="dxa"/>
+              <w:left w:w="3" w:type="dxa"/>
             </w:tcMar>
             <w:vAlign w:val="center"/>
           </w:tcPr>
@@ -44771,7 +44997,7 @@
             </w:tcBorders>
             <w:shd w:color="auto" w:fill="auto" w:val="clear"/>
             <w:tcMar>
-              <w:left w:w="8" w:type="dxa"/>
+              <w:left w:w="3" w:type="dxa"/>
             </w:tcMar>
             <w:vAlign w:val="center"/>
           </w:tcPr>
@@ -44810,7 +45036,7 @@
             </w:tcBorders>
             <w:shd w:color="auto" w:fill="auto" w:val="clear"/>
             <w:tcMar>
-              <w:left w:w="8" w:type="dxa"/>
+              <w:left w:w="3" w:type="dxa"/>
             </w:tcMar>
             <w:vAlign w:val="center"/>
           </w:tcPr>
@@ -44849,7 +45075,7 @@
             </w:tcBorders>
             <w:shd w:color="auto" w:fill="auto" w:val="clear"/>
             <w:tcMar>
-              <w:left w:w="8" w:type="dxa"/>
+              <w:left w:w="3" w:type="dxa"/>
             </w:tcMar>
             <w:vAlign w:val="center"/>
           </w:tcPr>
@@ -44902,7 +45128,7 @@
             </w:tcBorders>
             <w:shd w:color="auto" w:fill="auto" w:val="clear"/>
             <w:tcMar>
-              <w:left w:w="8" w:type="dxa"/>
+              <w:left w:w="3" w:type="dxa"/>
             </w:tcMar>
             <w:vAlign w:val="center"/>
           </w:tcPr>
@@ -44940,7 +45166,7 @@
             </w:tcBorders>
             <w:shd w:color="auto" w:fill="auto" w:val="clear"/>
             <w:tcMar>
-              <w:left w:w="8" w:type="dxa"/>
+              <w:left w:w="3" w:type="dxa"/>
             </w:tcMar>
             <w:vAlign w:val="center"/>
           </w:tcPr>
@@ -44989,7 +45215,7 @@
             </w:tcBorders>
             <w:shd w:color="auto" w:fill="auto" w:val="clear"/>
             <w:tcMar>
-              <w:left w:w="8" w:type="dxa"/>
+              <w:left w:w="3" w:type="dxa"/>
             </w:tcMar>
             <w:vAlign w:val="center"/>
           </w:tcPr>
@@ -45028,7 +45254,7 @@
             </w:tcBorders>
             <w:shd w:color="auto" w:fill="auto" w:val="clear"/>
             <w:tcMar>
-              <w:left w:w="8" w:type="dxa"/>
+              <w:left w:w="3" w:type="dxa"/>
             </w:tcMar>
             <w:vAlign w:val="center"/>
           </w:tcPr>
@@ -45067,7 +45293,7 @@
             </w:tcBorders>
             <w:shd w:color="auto" w:fill="auto" w:val="clear"/>
             <w:tcMar>
-              <w:left w:w="8" w:type="dxa"/>
+              <w:left w:w="3" w:type="dxa"/>
             </w:tcMar>
             <w:vAlign w:val="center"/>
           </w:tcPr>
@@ -45120,7 +45346,7 @@
             </w:tcBorders>
             <w:shd w:color="auto" w:fill="auto" w:val="clear"/>
             <w:tcMar>
-              <w:left w:w="8" w:type="dxa"/>
+              <w:left w:w="3" w:type="dxa"/>
             </w:tcMar>
             <w:vAlign w:val="center"/>
           </w:tcPr>
@@ -45159,7 +45385,7 @@
             </w:tcBorders>
             <w:shd w:color="auto" w:fill="auto" w:val="clear"/>
             <w:tcMar>
-              <w:left w:w="8" w:type="dxa"/>
+              <w:left w:w="3" w:type="dxa"/>
             </w:tcMar>
             <w:vAlign w:val="center"/>
           </w:tcPr>
@@ -45208,7 +45434,7 @@
             </w:tcBorders>
             <w:shd w:color="auto" w:fill="auto" w:val="clear"/>
             <w:tcMar>
-              <w:left w:w="8" w:type="dxa"/>
+              <w:left w:w="3" w:type="dxa"/>
             </w:tcMar>
             <w:vAlign w:val="center"/>
           </w:tcPr>
@@ -45247,7 +45473,7 @@
             </w:tcBorders>
             <w:shd w:color="auto" w:fill="auto" w:val="clear"/>
             <w:tcMar>
-              <w:left w:w="8" w:type="dxa"/>
+              <w:left w:w="3" w:type="dxa"/>
             </w:tcMar>
             <w:vAlign w:val="center"/>
           </w:tcPr>
@@ -45286,7 +45512,7 @@
             </w:tcBorders>
             <w:shd w:color="auto" w:fill="auto" w:val="clear"/>
             <w:tcMar>
-              <w:left w:w="8" w:type="dxa"/>
+              <w:left w:w="3" w:type="dxa"/>
             </w:tcMar>
             <w:vAlign w:val="center"/>
           </w:tcPr>
@@ -45339,7 +45565,7 @@
             </w:tcBorders>
             <w:shd w:color="auto" w:fill="auto" w:val="clear"/>
             <w:tcMar>
-              <w:left w:w="8" w:type="dxa"/>
+              <w:left w:w="3" w:type="dxa"/>
             </w:tcMar>
             <w:vAlign w:val="center"/>
           </w:tcPr>
@@ -45377,7 +45603,7 @@
             </w:tcBorders>
             <w:shd w:color="auto" w:fill="auto" w:val="clear"/>
             <w:tcMar>
-              <w:left w:w="8" w:type="dxa"/>
+              <w:left w:w="3" w:type="dxa"/>
             </w:tcMar>
             <w:vAlign w:val="center"/>
           </w:tcPr>
@@ -45426,7 +45652,7 @@
             </w:tcBorders>
             <w:shd w:color="auto" w:fill="auto" w:val="clear"/>
             <w:tcMar>
-              <w:left w:w="8" w:type="dxa"/>
+              <w:left w:w="3" w:type="dxa"/>
             </w:tcMar>
             <w:vAlign w:val="center"/>
           </w:tcPr>
@@ -45465,7 +45691,7 @@
             </w:tcBorders>
             <w:shd w:color="auto" w:fill="auto" w:val="clear"/>
             <w:tcMar>
-              <w:left w:w="8" w:type="dxa"/>
+              <w:left w:w="3" w:type="dxa"/>
             </w:tcMar>
             <w:vAlign w:val="center"/>
           </w:tcPr>
@@ -45504,7 +45730,7 @@
             </w:tcBorders>
             <w:shd w:color="auto" w:fill="auto" w:val="clear"/>
             <w:tcMar>
-              <w:left w:w="8" w:type="dxa"/>
+              <w:left w:w="3" w:type="dxa"/>
             </w:tcMar>
             <w:vAlign w:val="center"/>
           </w:tcPr>
@@ -45557,7 +45783,7 @@
             </w:tcBorders>
             <w:shd w:color="auto" w:fill="auto" w:val="clear"/>
             <w:tcMar>
-              <w:left w:w="8" w:type="dxa"/>
+              <w:left w:w="3" w:type="dxa"/>
             </w:tcMar>
             <w:vAlign w:val="center"/>
           </w:tcPr>
@@ -45595,7 +45821,7 @@
             </w:tcBorders>
             <w:shd w:color="auto" w:fill="auto" w:val="clear"/>
             <w:tcMar>
-              <w:left w:w="8" w:type="dxa"/>
+              <w:left w:w="3" w:type="dxa"/>
             </w:tcMar>
             <w:vAlign w:val="center"/>
           </w:tcPr>
@@ -45644,7 +45870,7 @@
             </w:tcBorders>
             <w:shd w:color="auto" w:fill="auto" w:val="clear"/>
             <w:tcMar>
-              <w:left w:w="8" w:type="dxa"/>
+              <w:left w:w="3" w:type="dxa"/>
             </w:tcMar>
             <w:vAlign w:val="center"/>
           </w:tcPr>
@@ -45683,7 +45909,7 @@
             </w:tcBorders>
             <w:shd w:color="auto" w:fill="auto" w:val="clear"/>
             <w:tcMar>
-              <w:left w:w="8" w:type="dxa"/>
+              <w:left w:w="3" w:type="dxa"/>
             </w:tcMar>
             <w:vAlign w:val="center"/>
           </w:tcPr>
@@ -45722,7 +45948,7 @@
             </w:tcBorders>
             <w:shd w:color="auto" w:fill="auto" w:val="clear"/>
             <w:tcMar>
-              <w:left w:w="8" w:type="dxa"/>
+              <w:left w:w="3" w:type="dxa"/>
             </w:tcMar>
             <w:vAlign w:val="center"/>
           </w:tcPr>
@@ -45775,7 +46001,7 @@
             </w:tcBorders>
             <w:shd w:color="auto" w:fill="auto" w:val="clear"/>
             <w:tcMar>
-              <w:left w:w="8" w:type="dxa"/>
+              <w:left w:w="3" w:type="dxa"/>
             </w:tcMar>
             <w:vAlign w:val="center"/>
           </w:tcPr>
@@ -45814,7 +46040,7 @@
             </w:tcBorders>
             <w:shd w:color="auto" w:fill="auto" w:val="clear"/>
             <w:tcMar>
-              <w:left w:w="8" w:type="dxa"/>
+              <w:left w:w="3" w:type="dxa"/>
             </w:tcMar>
             <w:vAlign w:val="center"/>
           </w:tcPr>
@@ -45863,7 +46089,7 @@
             </w:tcBorders>
             <w:shd w:color="auto" w:fill="auto" w:val="clear"/>
             <w:tcMar>
-              <w:left w:w="8" w:type="dxa"/>
+              <w:left w:w="3" w:type="dxa"/>
             </w:tcMar>
             <w:vAlign w:val="center"/>
           </w:tcPr>
@@ -45902,7 +46128,7 @@
             </w:tcBorders>
             <w:shd w:color="auto" w:fill="auto" w:val="clear"/>
             <w:tcMar>
-              <w:left w:w="8" w:type="dxa"/>
+              <w:left w:w="3" w:type="dxa"/>
             </w:tcMar>
             <w:vAlign w:val="center"/>
           </w:tcPr>
@@ -45941,7 +46167,7 @@
             </w:tcBorders>
             <w:shd w:color="auto" w:fill="auto" w:val="clear"/>
             <w:tcMar>
-              <w:left w:w="8" w:type="dxa"/>
+              <w:left w:w="3" w:type="dxa"/>
             </w:tcMar>
             <w:vAlign w:val="center"/>
           </w:tcPr>
@@ -45994,7 +46220,7 @@
             </w:tcBorders>
             <w:shd w:color="auto" w:fill="auto" w:val="clear"/>
             <w:tcMar>
-              <w:left w:w="8" w:type="dxa"/>
+              <w:left w:w="3" w:type="dxa"/>
             </w:tcMar>
             <w:vAlign w:val="center"/>
           </w:tcPr>
@@ -46032,7 +46258,7 @@
             </w:tcBorders>
             <w:shd w:color="auto" w:fill="auto" w:val="clear"/>
             <w:tcMar>
-              <w:left w:w="8" w:type="dxa"/>
+              <w:left w:w="3" w:type="dxa"/>
             </w:tcMar>
             <w:vAlign w:val="center"/>
           </w:tcPr>
@@ -46081,7 +46307,7 @@
             </w:tcBorders>
             <w:shd w:color="auto" w:fill="auto" w:val="clear"/>
             <w:tcMar>
-              <w:left w:w="8" w:type="dxa"/>
+              <w:left w:w="3" w:type="dxa"/>
             </w:tcMar>
             <w:vAlign w:val="center"/>
           </w:tcPr>
@@ -46120,7 +46346,7 @@
             </w:tcBorders>
             <w:shd w:color="auto" w:fill="auto" w:val="clear"/>
             <w:tcMar>
-              <w:left w:w="8" w:type="dxa"/>
+              <w:left w:w="3" w:type="dxa"/>
             </w:tcMar>
             <w:vAlign w:val="center"/>
           </w:tcPr>
@@ -46159,7 +46385,7 @@
             </w:tcBorders>
             <w:shd w:color="auto" w:fill="auto" w:val="clear"/>
             <w:tcMar>
-              <w:left w:w="8" w:type="dxa"/>
+              <w:left w:w="3" w:type="dxa"/>
             </w:tcMar>
             <w:vAlign w:val="center"/>
           </w:tcPr>
@@ -46212,7 +46438,7 @@
             </w:tcBorders>
             <w:shd w:color="auto" w:fill="auto" w:val="clear"/>
             <w:tcMar>
-              <w:left w:w="8" w:type="dxa"/>
+              <w:left w:w="3" w:type="dxa"/>
             </w:tcMar>
             <w:vAlign w:val="center"/>
           </w:tcPr>
@@ -46250,7 +46476,7 @@
             </w:tcBorders>
             <w:shd w:color="auto" w:fill="auto" w:val="clear"/>
             <w:tcMar>
-              <w:left w:w="8" w:type="dxa"/>
+              <w:left w:w="3" w:type="dxa"/>
             </w:tcMar>
             <w:vAlign w:val="center"/>
           </w:tcPr>
@@ -46299,7 +46525,7 @@
             </w:tcBorders>
             <w:shd w:color="auto" w:fill="auto" w:val="clear"/>
             <w:tcMar>
-              <w:left w:w="8" w:type="dxa"/>
+              <w:left w:w="3" w:type="dxa"/>
             </w:tcMar>
             <w:vAlign w:val="center"/>
           </w:tcPr>
@@ -46338,7 +46564,7 @@
             </w:tcBorders>
             <w:shd w:color="auto" w:fill="auto" w:val="clear"/>
             <w:tcMar>
-              <w:left w:w="8" w:type="dxa"/>
+              <w:left w:w="3" w:type="dxa"/>
             </w:tcMar>
             <w:vAlign w:val="center"/>
           </w:tcPr>
@@ -46377,7 +46603,7 @@
             </w:tcBorders>
             <w:shd w:color="auto" w:fill="auto" w:val="clear"/>
             <w:tcMar>
-              <w:left w:w="8" w:type="dxa"/>
+              <w:left w:w="3" w:type="dxa"/>
             </w:tcMar>
             <w:vAlign w:val="center"/>
           </w:tcPr>
@@ -46430,7 +46656,7 @@
             </w:tcBorders>
             <w:shd w:color="auto" w:fill="auto" w:val="clear"/>
             <w:tcMar>
-              <w:left w:w="8" w:type="dxa"/>
+              <w:left w:w="3" w:type="dxa"/>
             </w:tcMar>
             <w:vAlign w:val="center"/>
           </w:tcPr>
@@ -46468,7 +46694,7 @@
             </w:tcBorders>
             <w:shd w:color="auto" w:fill="auto" w:val="clear"/>
             <w:tcMar>
-              <w:left w:w="8" w:type="dxa"/>
+              <w:left w:w="3" w:type="dxa"/>
             </w:tcMar>
             <w:vAlign w:val="center"/>
           </w:tcPr>
@@ -46517,7 +46743,7 @@
             </w:tcBorders>
             <w:shd w:color="auto" w:fill="auto" w:val="clear"/>
             <w:tcMar>
-              <w:left w:w="8" w:type="dxa"/>
+              <w:left w:w="3" w:type="dxa"/>
             </w:tcMar>
             <w:vAlign w:val="center"/>
           </w:tcPr>
@@ -46556,7 +46782,7 @@
             </w:tcBorders>
             <w:shd w:color="auto" w:fill="auto" w:val="clear"/>
             <w:tcMar>
-              <w:left w:w="8" w:type="dxa"/>
+              <w:left w:w="3" w:type="dxa"/>
             </w:tcMar>
             <w:vAlign w:val="center"/>
           </w:tcPr>
@@ -46595,7 +46821,7 @@
             </w:tcBorders>
             <w:shd w:color="auto" w:fill="auto" w:val="clear"/>
             <w:tcMar>
-              <w:left w:w="8" w:type="dxa"/>
+              <w:left w:w="3" w:type="dxa"/>
             </w:tcMar>
             <w:vAlign w:val="center"/>
           </w:tcPr>
@@ -46648,7 +46874,7 @@
             </w:tcBorders>
             <w:shd w:color="auto" w:fill="auto" w:val="clear"/>
             <w:tcMar>
-              <w:left w:w="8" w:type="dxa"/>
+              <w:left w:w="3" w:type="dxa"/>
             </w:tcMar>
             <w:vAlign w:val="center"/>
           </w:tcPr>
@@ -46686,7 +46912,7 @@
             </w:tcBorders>
             <w:shd w:color="auto" w:fill="auto" w:val="clear"/>
             <w:tcMar>
-              <w:left w:w="8" w:type="dxa"/>
+              <w:left w:w="3" w:type="dxa"/>
             </w:tcMar>
             <w:vAlign w:val="center"/>
           </w:tcPr>
@@ -46735,7 +46961,7 @@
             </w:tcBorders>
             <w:shd w:color="auto" w:fill="auto" w:val="clear"/>
             <w:tcMar>
-              <w:left w:w="8" w:type="dxa"/>
+              <w:left w:w="3" w:type="dxa"/>
             </w:tcMar>
             <w:vAlign w:val="center"/>
           </w:tcPr>
@@ -46774,7 +47000,7 @@
             </w:tcBorders>
             <w:shd w:color="auto" w:fill="auto" w:val="clear"/>
             <w:tcMar>
-              <w:left w:w="8" w:type="dxa"/>
+              <w:left w:w="3" w:type="dxa"/>
             </w:tcMar>
             <w:vAlign w:val="center"/>
           </w:tcPr>
@@ -46813,7 +47039,7 @@
             </w:tcBorders>
             <w:shd w:color="auto" w:fill="auto" w:val="clear"/>
             <w:tcMar>
-              <w:left w:w="8" w:type="dxa"/>
+              <w:left w:w="3" w:type="dxa"/>
             </w:tcMar>
             <w:vAlign w:val="center"/>
           </w:tcPr>
@@ -46866,7 +47092,7 @@
             </w:tcBorders>
             <w:shd w:color="auto" w:fill="auto" w:val="clear"/>
             <w:tcMar>
-              <w:left w:w="8" w:type="dxa"/>
+              <w:left w:w="3" w:type="dxa"/>
             </w:tcMar>
             <w:vAlign w:val="center"/>
           </w:tcPr>
@@ -46904,7 +47130,7 @@
             </w:tcBorders>
             <w:shd w:color="auto" w:fill="auto" w:val="clear"/>
             <w:tcMar>
-              <w:left w:w="8" w:type="dxa"/>
+              <w:left w:w="3" w:type="dxa"/>
             </w:tcMar>
             <w:vAlign w:val="center"/>
           </w:tcPr>
@@ -46953,7 +47179,7 @@
             </w:tcBorders>
             <w:shd w:color="auto" w:fill="auto" w:val="clear"/>
             <w:tcMar>
-              <w:left w:w="8" w:type="dxa"/>
+              <w:left w:w="3" w:type="dxa"/>
             </w:tcMar>
             <w:vAlign w:val="center"/>
           </w:tcPr>
@@ -46992,7 +47218,7 @@
             </w:tcBorders>
             <w:shd w:color="auto" w:fill="auto" w:val="clear"/>
             <w:tcMar>
-              <w:left w:w="8" w:type="dxa"/>
+              <w:left w:w="3" w:type="dxa"/>
             </w:tcMar>
             <w:vAlign w:val="center"/>
           </w:tcPr>
@@ -47031,7 +47257,7 @@
             </w:tcBorders>
             <w:shd w:color="auto" w:fill="auto" w:val="clear"/>
             <w:tcMar>
-              <w:left w:w="8" w:type="dxa"/>
+              <w:left w:w="3" w:type="dxa"/>
             </w:tcMar>
             <w:vAlign w:val="center"/>
           </w:tcPr>
@@ -47084,7 +47310,7 @@
             </w:tcBorders>
             <w:shd w:color="auto" w:fill="auto" w:val="clear"/>
             <w:tcMar>
-              <w:left w:w="8" w:type="dxa"/>
+              <w:left w:w="3" w:type="dxa"/>
             </w:tcMar>
             <w:vAlign w:val="center"/>
           </w:tcPr>
@@ -47123,7 +47349,7 @@
             </w:tcBorders>
             <w:shd w:color="auto" w:fill="auto" w:val="clear"/>
             <w:tcMar>
-              <w:left w:w="8" w:type="dxa"/>
+              <w:left w:w="3" w:type="dxa"/>
             </w:tcMar>
             <w:vAlign w:val="center"/>
           </w:tcPr>
@@ -47172,7 +47398,7 @@
             </w:tcBorders>
             <w:shd w:color="auto" w:fill="auto" w:val="clear"/>
             <w:tcMar>
-              <w:left w:w="8" w:type="dxa"/>
+              <w:left w:w="3" w:type="dxa"/>
             </w:tcMar>
             <w:vAlign w:val="center"/>
           </w:tcPr>
@@ -47211,7 +47437,7 @@
             </w:tcBorders>
             <w:shd w:color="auto" w:fill="auto" w:val="clear"/>
             <w:tcMar>
-              <w:left w:w="8" w:type="dxa"/>
+              <w:left w:w="3" w:type="dxa"/>
             </w:tcMar>
             <w:vAlign w:val="center"/>
           </w:tcPr>
@@ -47250,7 +47476,7 @@
             </w:tcBorders>
             <w:shd w:color="auto" w:fill="auto" w:val="clear"/>
             <w:tcMar>
-              <w:left w:w="8" w:type="dxa"/>
+              <w:left w:w="3" w:type="dxa"/>
             </w:tcMar>
             <w:vAlign w:val="center"/>
           </w:tcPr>
@@ -47303,7 +47529,7 @@
             </w:tcBorders>
             <w:shd w:color="auto" w:fill="auto" w:val="clear"/>
             <w:tcMar>
-              <w:left w:w="8" w:type="dxa"/>
+              <w:left w:w="3" w:type="dxa"/>
             </w:tcMar>
             <w:vAlign w:val="center"/>
           </w:tcPr>
@@ -47341,7 +47567,7 @@
             </w:tcBorders>
             <w:shd w:color="auto" w:fill="auto" w:val="clear"/>
             <w:tcMar>
-              <w:left w:w="8" w:type="dxa"/>
+              <w:left w:w="3" w:type="dxa"/>
             </w:tcMar>
             <w:vAlign w:val="center"/>
           </w:tcPr>
@@ -47390,7 +47616,7 @@
             </w:tcBorders>
             <w:shd w:color="auto" w:fill="auto" w:val="clear"/>
             <w:tcMar>
-              <w:left w:w="8" w:type="dxa"/>
+              <w:left w:w="3" w:type="dxa"/>
             </w:tcMar>
             <w:vAlign w:val="center"/>
           </w:tcPr>
@@ -47429,7 +47655,7 @@
             </w:tcBorders>
             <w:shd w:color="auto" w:fill="auto" w:val="clear"/>
             <w:tcMar>
-              <w:left w:w="8" w:type="dxa"/>
+              <w:left w:w="3" w:type="dxa"/>
             </w:tcMar>
             <w:vAlign w:val="center"/>
           </w:tcPr>
@@ -47468,7 +47694,7 @@
             </w:tcBorders>
             <w:shd w:color="auto" w:fill="auto" w:val="clear"/>
             <w:tcMar>
-              <w:left w:w="8" w:type="dxa"/>
+              <w:left w:w="3" w:type="dxa"/>
             </w:tcMar>
             <w:vAlign w:val="center"/>
           </w:tcPr>
@@ -47521,7 +47747,7 @@
             </w:tcBorders>
             <w:shd w:color="auto" w:fill="auto" w:val="clear"/>
             <w:tcMar>
-              <w:left w:w="8" w:type="dxa"/>
+              <w:left w:w="3" w:type="dxa"/>
             </w:tcMar>
             <w:vAlign w:val="center"/>
           </w:tcPr>
@@ -47559,7 +47785,7 @@
             </w:tcBorders>
             <w:shd w:color="auto" w:fill="auto" w:val="clear"/>
             <w:tcMar>
-              <w:left w:w="8" w:type="dxa"/>
+              <w:left w:w="3" w:type="dxa"/>
             </w:tcMar>
             <w:vAlign w:val="center"/>
           </w:tcPr>
@@ -47608,7 +47834,7 @@
             </w:tcBorders>
             <w:shd w:color="auto" w:fill="auto" w:val="clear"/>
             <w:tcMar>
-              <w:left w:w="8" w:type="dxa"/>
+              <w:left w:w="3" w:type="dxa"/>
             </w:tcMar>
             <w:vAlign w:val="center"/>
           </w:tcPr>
@@ -47647,7 +47873,7 @@
             </w:tcBorders>
             <w:shd w:color="auto" w:fill="auto" w:val="clear"/>
             <w:tcMar>
-              <w:left w:w="8" w:type="dxa"/>
+              <w:left w:w="3" w:type="dxa"/>
             </w:tcMar>
             <w:vAlign w:val="center"/>
           </w:tcPr>
@@ -47686,7 +47912,7 @@
             </w:tcBorders>
             <w:shd w:color="auto" w:fill="auto" w:val="clear"/>
             <w:tcMar>
-              <w:left w:w="8" w:type="dxa"/>
+              <w:left w:w="3" w:type="dxa"/>
             </w:tcMar>
             <w:vAlign w:val="center"/>
           </w:tcPr>
@@ -47739,7 +47965,7 @@
             </w:tcBorders>
             <w:shd w:color="auto" w:fill="auto" w:val="clear"/>
             <w:tcMar>
-              <w:left w:w="8" w:type="dxa"/>
+              <w:left w:w="3" w:type="dxa"/>
             </w:tcMar>
             <w:vAlign w:val="center"/>
           </w:tcPr>
@@ -47777,7 +48003,7 @@
             </w:tcBorders>
             <w:shd w:color="auto" w:fill="auto" w:val="clear"/>
             <w:tcMar>
-              <w:left w:w="8" w:type="dxa"/>
+              <w:left w:w="3" w:type="dxa"/>
             </w:tcMar>
             <w:vAlign w:val="center"/>
           </w:tcPr>
@@ -47826,7 +48052,7 @@
             </w:tcBorders>
             <w:shd w:color="auto" w:fill="auto" w:val="clear"/>
             <w:tcMar>
-              <w:left w:w="8" w:type="dxa"/>
+              <w:left w:w="3" w:type="dxa"/>
             </w:tcMar>
             <w:vAlign w:val="center"/>
           </w:tcPr>
@@ -47865,7 +48091,7 @@
             </w:tcBorders>
             <w:shd w:color="auto" w:fill="auto" w:val="clear"/>
             <w:tcMar>
-              <w:left w:w="8" w:type="dxa"/>
+              <w:left w:w="3" w:type="dxa"/>
             </w:tcMar>
             <w:vAlign w:val="center"/>
           </w:tcPr>
@@ -47904,7 +48130,7 @@
             </w:tcBorders>
             <w:shd w:color="auto" w:fill="auto" w:val="clear"/>
             <w:tcMar>
-              <w:left w:w="8" w:type="dxa"/>
+              <w:left w:w="3" w:type="dxa"/>
             </w:tcMar>
             <w:vAlign w:val="center"/>
           </w:tcPr>
@@ -48333,7 +48559,7 @@
         </w:rPr>
         <w:t xml:space="preserve">    </w:t>
       </w:r>
-      <w:bookmarkStart w:id="9" w:name="__DdeLink__11534_626906645"/>
+      <w:bookmarkStart w:id="10" w:name="__DdeLink__11534_626906645"/>
       <w:r>
         <w:rPr>
           <w:rStyle w:val="Style13"/>
@@ -48344,7 +48570,7 @@
         </w:rPr>
         <w:t>std::cout &lt;&lt;</w:t>
       </w:r>
-      <w:bookmarkEnd w:id="9"/>
+      <w:bookmarkEnd w:id="10"/>
       <w:r>
         <w:rPr>
           <w:rStyle w:val="Style13"/>
@@ -48884,7 +49110,7 @@
         <w:sdt>
           <w:sdtPr>
             <w:text/>
-            <w:id w:val="709322934"/>
+            <w:id w:val="120840380"/>
             <w:dataBinding w:prefixMappings="xmlns:ns0='http://purl.org/dc/elements/1.1/' xmlns:ns1='http://schemas.openxmlformats.org/package/2006/metadata/core-properties' " w:xpath="/ns1:coreProperties[1]/ns0:creator[1]" w:storeItemID="{6C3C8BC8-F283-45AE-878A-BAB7291924A1}"/>
             <w:alias w:val="Автор"/>
           </w:sdtPr>
@@ -48988,7 +49214,7 @@
             <w:fldChar w:fldCharType="separate"/>
           </w:r>
           <w:r>
-            <w:t>4</w:t>
+            <w:t>42</w:t>
           </w:r>
           <w:r>
             <w:fldChar w:fldCharType="end"/>
@@ -50918,6 +51144,135 @@
       <w:u w:val="none"/>
     </w:rPr>
   </w:style>
+  <w:style w:type="character" w:styleId="ListLabel136">
+    <w:name w:val="ListLabel 136"/>
+    <w:qFormat/>
+    <w:rPr>
+      <w:rFonts w:ascii="Times New Roman" w:hAnsi="Times New Roman" w:cs="OpenSymbol"/>
+      <w:sz w:val="28"/>
+    </w:rPr>
+  </w:style>
+  <w:style w:type="character" w:styleId="ListLabel137">
+    <w:name w:val="ListLabel 137"/>
+    <w:qFormat/>
+    <w:rPr>
+      <w:rFonts w:cs="OpenSymbol"/>
+    </w:rPr>
+  </w:style>
+  <w:style w:type="character" w:styleId="ListLabel138">
+    <w:name w:val="ListLabel 138"/>
+    <w:qFormat/>
+    <w:rPr>
+      <w:rFonts w:cs="OpenSymbol"/>
+    </w:rPr>
+  </w:style>
+  <w:style w:type="character" w:styleId="ListLabel139">
+    <w:name w:val="ListLabel 139"/>
+    <w:qFormat/>
+    <w:rPr>
+      <w:rFonts w:cs="OpenSymbol"/>
+    </w:rPr>
+  </w:style>
+  <w:style w:type="character" w:styleId="ListLabel140">
+    <w:name w:val="ListLabel 140"/>
+    <w:qFormat/>
+    <w:rPr>
+      <w:rFonts w:cs="OpenSymbol"/>
+    </w:rPr>
+  </w:style>
+  <w:style w:type="character" w:styleId="ListLabel141">
+    <w:name w:val="ListLabel 141"/>
+    <w:qFormat/>
+    <w:rPr>
+      <w:rFonts w:cs="OpenSymbol"/>
+    </w:rPr>
+  </w:style>
+  <w:style w:type="character" w:styleId="ListLabel142">
+    <w:name w:val="ListLabel 142"/>
+    <w:qFormat/>
+    <w:rPr>
+      <w:rFonts w:cs="OpenSymbol"/>
+    </w:rPr>
+  </w:style>
+  <w:style w:type="character" w:styleId="ListLabel143">
+    <w:name w:val="ListLabel 143"/>
+    <w:qFormat/>
+    <w:rPr>
+      <w:rFonts w:cs="OpenSymbol"/>
+    </w:rPr>
+  </w:style>
+  <w:style w:type="character" w:styleId="ListLabel144">
+    <w:name w:val="ListLabel 144"/>
+    <w:qFormat/>
+    <w:rPr>
+      <w:rFonts w:cs="OpenSymbol"/>
+    </w:rPr>
+  </w:style>
+  <w:style w:type="character" w:styleId="ListLabel145">
+    <w:name w:val="ListLabel 145"/>
+    <w:qFormat/>
+    <w:rPr>
+      <w:rFonts w:ascii="Times New Roman" w:hAnsi="Times New Roman"/>
+      <w:sz w:val="28"/>
+      <w:u w:val="none"/>
+    </w:rPr>
+  </w:style>
+  <w:style w:type="character" w:styleId="ListLabel146">
+    <w:name w:val="ListLabel 146"/>
+    <w:qFormat/>
+    <w:rPr>
+      <w:u w:val="none"/>
+    </w:rPr>
+  </w:style>
+  <w:style w:type="character" w:styleId="ListLabel147">
+    <w:name w:val="ListLabel 147"/>
+    <w:qFormat/>
+    <w:rPr>
+      <w:u w:val="none"/>
+    </w:rPr>
+  </w:style>
+  <w:style w:type="character" w:styleId="ListLabel148">
+    <w:name w:val="ListLabel 148"/>
+    <w:qFormat/>
+    <w:rPr>
+      <w:u w:val="none"/>
+    </w:rPr>
+  </w:style>
+  <w:style w:type="character" w:styleId="ListLabel149">
+    <w:name w:val="ListLabel 149"/>
+    <w:qFormat/>
+    <w:rPr>
+      <w:u w:val="none"/>
+    </w:rPr>
+  </w:style>
+  <w:style w:type="character" w:styleId="ListLabel150">
+    <w:name w:val="ListLabel 150"/>
+    <w:qFormat/>
+    <w:rPr>
+      <w:u w:val="none"/>
+    </w:rPr>
+  </w:style>
+  <w:style w:type="character" w:styleId="ListLabel151">
+    <w:name w:val="ListLabel 151"/>
+    <w:qFormat/>
+    <w:rPr>
+      <w:u w:val="none"/>
+    </w:rPr>
+  </w:style>
+  <w:style w:type="character" w:styleId="ListLabel152">
+    <w:name w:val="ListLabel 152"/>
+    <w:qFormat/>
+    <w:rPr>
+      <w:u w:val="none"/>
+    </w:rPr>
+  </w:style>
+  <w:style w:type="character" w:styleId="ListLabel153">
+    <w:name w:val="ListLabel 153"/>
+    <w:qFormat/>
+    <w:rPr>
+      <w:u w:val="none"/>
+    </w:rPr>
+  </w:style>
   <w:style w:type="paragraph" w:styleId="Style24" w:customStyle="1">
     <w:name w:val="Заголовок"/>
     <w:basedOn w:val="Normal"/>

</xml_diff>